<commit_message>
Alterando informações das fontes de requisitos.
</commit_message>
<xml_diff>
--- a/documentos/requisitos-projeto-integrado.docx
+++ b/documentos/requisitos-projeto-integrado.docx
@@ -5,19 +5,33 @@
     <w:p>
       <w:pPr>
         <w:pStyle w:val="LOnormal"/>
+        <w:spacing w:lineRule="auto" w:line="360"/>
         <w:jc w:val="center"/>
         <w:rPr>
-          <w:rFonts w:ascii="Arial" w:hAnsi="Arial"/>
-        </w:rPr>
-      </w:pPr>
-      <w:r>
-        <w:rPr>
-          <w:rFonts w:eastAsia="Montserrat" w:cs="Montserrat"/>
-          <w:b/>
-          <w:sz w:val="36"/>
-          <w:szCs w:val="36"/>
-        </w:rPr>
-        <w:t>Elicitação de Requisitos</w:t>
+          <w:sz w:val="32"/>
+          <w:szCs w:val="32"/>
+        </w:rPr>
+      </w:pPr>
+      <w:r>
+        <w:rPr>
+          <w:rFonts w:eastAsia="Montserrat" w:cs="Montserrat"/>
+          <w:b/>
+          <w:sz w:val="32"/>
+          <w:szCs w:val="32"/>
+        </w:rPr>
+        <w:t xml:space="preserve">APÊNDICE A – </w:t>
+      </w:r>
+      <w:r>
+        <w:rPr>
+          <w:rFonts w:eastAsia="Montserrat" w:cs="Montserrat"/>
+          <w:b/>
+          <w:color w:val="auto"/>
+          <w:kern w:val="0"/>
+          <w:sz w:val="32"/>
+          <w:szCs w:val="32"/>
+          <w:lang w:val="en-US" w:eastAsia="zh-CN" w:bidi="hi-IN"/>
+        </w:rPr>
+        <w:t>ELICITAÇÃO DE REQUISITOS</w:t>
       </w:r>
     </w:p>
     <w:p>
@@ -61,7 +75,8 @@
       <w:pPr>
         <w:pStyle w:val="LOnormal"/>
         <w:rPr>
-          <w:rFonts w:ascii="Arial" w:hAnsi="Arial"/>
+          <w:sz w:val="28"/>
+          <w:szCs w:val="28"/>
         </w:rPr>
       </w:pPr>
       <w:r>
@@ -107,9 +122,9 @@
           <mc:Choice Requires="wps">
             <w:drawing>
               <wp:inline distT="0" distB="0" distL="0" distR="0">
-                <wp:extent cx="5732780" cy="20320"/>
+                <wp:extent cx="5733415" cy="20955"/>
                 <wp:effectExtent l="0" t="0" r="0" b="0"/>
-                <wp:docPr id="1" name="Rectangle 1"/>
+                <wp:docPr id="1" name="Forma1"/>
                 <a:graphic xmlns:a="http://schemas.openxmlformats.org/drawingml/2006/main">
                   <a:graphicData uri="http://schemas.microsoft.com/office/word/2010/wordprocessingShape">
                     <wps:wsp>
@@ -117,7 +132,7 @@
                       <wps:spPr>
                         <a:xfrm>
                           <a:off x="0" y="0"/>
-                          <a:ext cx="5732280" cy="19800"/>
+                          <a:ext cx="5732640" cy="20160"/>
                         </a:xfrm>
                         <a:prstGeom prst="rect">
                           <a:avLst/>
@@ -147,7 +162,7 @@
           </mc:Choice>
           <mc:Fallback>
             <w:pict>
-              <v:rect id="shape_0" ID="Rectangle 1" fillcolor="#a0a0a0" stroked="f" style="position:absolute;margin-left:0pt;margin-top:-1.6pt;width:451.3pt;height:1.5pt;mso-position-vertical:top">
+              <v:rect id="shape_0" ID="Forma1" fillcolor="#a0a0a0" stroked="f" style="position:absolute;margin-left:0pt;margin-top:-1.65pt;width:451.35pt;height:1.55pt;mso-position-vertical:top">
                 <w10:wrap type="none"/>
                 <v:fill o:detectmouseclick="t" type="solid" color2="#5f5f5f"/>
                 <v:stroke color="#3465a4" joinstyle="round" endcap="flat"/>
@@ -191,29 +206,16 @@
           <w:sz w:val="24"/>
           <w:szCs w:val="24"/>
         </w:rPr>
+        <w:t xml:space="preserve">Nome: </w:t>
+      </w:r>
+      <w:r>
+        <w:rPr>
+          <w:rFonts w:eastAsia="Montserrat" w:cs="Montserrat"/>
+          <w:b/>
+          <w:sz w:val="24"/>
+          <w:szCs w:val="24"/>
+        </w:rPr>
         <w:t>Palloma Miranda Felix</w:t>
-      </w:r>
-    </w:p>
-    <w:p>
-      <w:pPr>
-        <w:pStyle w:val="LOnormal"/>
-        <w:spacing w:lineRule="auto" w:line="360"/>
-        <w:ind w:left="0" w:hanging="0"/>
-        <w:rPr>
-          <w:rFonts w:ascii="Arial" w:hAnsi="Arial" w:eastAsia="Montserrat" w:cs="Montserrat"/>
-          <w:b/>
-          <w:b/>
-          <w:sz w:val="24"/>
-          <w:szCs w:val="24"/>
-        </w:rPr>
-      </w:pPr>
-      <w:r>
-        <w:rPr>
-          <w:rFonts w:eastAsia="Montserrat" w:cs="Montserrat"/>
-          <w:b/>
-          <w:sz w:val="24"/>
-          <w:szCs w:val="24"/>
-        </w:rPr>
       </w:r>
     </w:p>
     <w:p>
@@ -466,6 +468,15 @@
           <w:sz w:val="24"/>
           <w:szCs w:val="24"/>
         </w:rPr>
+        <w:t xml:space="preserve">Nome: </w:t>
+      </w:r>
+      <w:r>
+        <w:rPr>
+          <w:rFonts w:eastAsia="Montserrat" w:cs="Montserrat"/>
+          <w:b/>
+          <w:sz w:val="24"/>
+          <w:szCs w:val="24"/>
+        </w:rPr>
         <w:t>Paola Santos Miranda</w:t>
       </w:r>
     </w:p>
@@ -473,260 +484,239 @@
       <w:pPr>
         <w:pStyle w:val="LOnormal"/>
         <w:spacing w:lineRule="auto" w:line="360"/>
+        <w:rPr>
+          <w:rFonts w:ascii="Arial" w:hAnsi="Arial"/>
+        </w:rPr>
+      </w:pPr>
+      <w:r>
+        <w:rPr>
+          <w:rFonts w:eastAsia="Montserrat" w:cs="Montserrat"/>
+          <w:b/>
+          <w:sz w:val="24"/>
+          <w:szCs w:val="24"/>
+        </w:rPr>
+        <w:t>Dados Pessoais:</w:t>
+      </w:r>
+    </w:p>
+    <w:p>
+      <w:pPr>
+        <w:pStyle w:val="LOnormal"/>
+        <w:numPr>
+          <w:ilvl w:val="0"/>
+          <w:numId w:val="2"/>
+        </w:numPr>
+        <w:spacing w:lineRule="auto" w:line="360"/>
+        <w:ind w:left="720" w:hanging="360"/>
+        <w:rPr>
+          <w:rFonts w:ascii="Arial" w:hAnsi="Arial"/>
+        </w:rPr>
+      </w:pPr>
+      <w:r>
+        <w:rPr>
+          <w:rFonts w:eastAsia="Montserrat" w:cs="Montserrat"/>
+          <w:sz w:val="24"/>
+          <w:szCs w:val="24"/>
+        </w:rPr>
+        <w:t>Data de Nascimento: 24/10/1994</w:t>
+      </w:r>
+    </w:p>
+    <w:p>
+      <w:pPr>
+        <w:pStyle w:val="LOnormal"/>
+        <w:numPr>
+          <w:ilvl w:val="0"/>
+          <w:numId w:val="2"/>
+        </w:numPr>
+        <w:spacing w:lineRule="auto" w:line="360"/>
+        <w:ind w:left="720" w:hanging="360"/>
+        <w:rPr>
+          <w:rFonts w:ascii="Arial" w:hAnsi="Arial"/>
+        </w:rPr>
+      </w:pPr>
+      <w:r>
+        <w:rPr>
+          <w:rFonts w:eastAsia="Montserrat" w:cs="Montserrat"/>
+          <w:sz w:val="24"/>
+          <w:szCs w:val="24"/>
+        </w:rPr>
+        <w:t>E-mail: paolamiranda.tj@gmail.com</w:t>
+      </w:r>
+    </w:p>
+    <w:p>
+      <w:pPr>
+        <w:pStyle w:val="LOnormal"/>
+        <w:numPr>
+          <w:ilvl w:val="0"/>
+          <w:numId w:val="2"/>
+        </w:numPr>
+        <w:spacing w:lineRule="auto" w:line="360"/>
+        <w:ind w:left="720" w:hanging="360"/>
+        <w:rPr>
+          <w:rFonts w:ascii="Arial" w:hAnsi="Arial"/>
+        </w:rPr>
+      </w:pPr>
+      <w:r>
+        <w:rPr>
+          <w:rFonts w:eastAsia="Montserrat" w:cs="Montserrat"/>
+          <w:sz w:val="24"/>
+          <w:szCs w:val="24"/>
+        </w:rPr>
+        <w:t>Telefone: (31) 99479-5560</w:t>
+      </w:r>
+    </w:p>
+    <w:p>
+      <w:pPr>
+        <w:pStyle w:val="LOnormal"/>
+        <w:spacing w:lineRule="auto" w:line="360"/>
+        <w:rPr>
+          <w:rFonts w:ascii="Arial" w:hAnsi="Arial"/>
+        </w:rPr>
+      </w:pPr>
+      <w:r>
+        <w:rPr>
+          <w:rFonts w:eastAsia="Montserrat" w:cs="Montserrat"/>
+          <w:b/>
+          <w:sz w:val="24"/>
+          <w:szCs w:val="24"/>
+        </w:rPr>
+        <w:t>Função</w:t>
+      </w:r>
+      <w:r>
+        <w:rPr>
+          <w:rFonts w:eastAsia="Montserrat" w:cs="Montserrat"/>
+          <w:sz w:val="24"/>
+          <w:szCs w:val="24"/>
+        </w:rPr>
+        <w:t>: Analista de Locação</w:t>
+      </w:r>
+    </w:p>
+    <w:p>
+      <w:pPr>
+        <w:pStyle w:val="LOnormal"/>
+        <w:spacing w:lineRule="auto" w:line="360"/>
+        <w:rPr>
+          <w:rFonts w:ascii="Arial" w:hAnsi="Arial"/>
+        </w:rPr>
+      </w:pPr>
+      <w:r>
+        <w:rPr>
+          <w:rFonts w:eastAsia="Montserrat" w:cs="Montserrat"/>
+          <w:b/>
+          <w:sz w:val="24"/>
+          <w:szCs w:val="24"/>
+        </w:rPr>
+        <w:t>Disponibilidade</w:t>
+      </w:r>
+      <w:r>
+        <w:rPr>
+          <w:rFonts w:eastAsia="Montserrat" w:cs="Montserrat"/>
+          <w:sz w:val="24"/>
+          <w:szCs w:val="24"/>
+        </w:rPr>
+        <w:t>: 2 dias da semana em ligações por telefone ou videoconferência.</w:t>
+      </w:r>
+    </w:p>
+    <w:p>
+      <w:pPr>
+        <w:pStyle w:val="LOnormal"/>
+        <w:spacing w:lineRule="auto" w:line="360"/>
+        <w:rPr>
+          <w:rFonts w:ascii="Arial" w:hAnsi="Arial"/>
+        </w:rPr>
+      </w:pPr>
+      <w:r>
+        <w:rPr>
+          <w:rFonts w:eastAsia="Montserrat" w:cs="Montserrat"/>
+          <w:b/>
+          <w:sz w:val="24"/>
+          <w:szCs w:val="24"/>
+        </w:rPr>
+        <w:t>Relevância do Stakeholder</w:t>
+      </w:r>
+      <w:r>
+        <w:rPr>
+          <w:rFonts w:eastAsia="Montserrat" w:cs="Montserrat"/>
+          <w:sz w:val="24"/>
+          <w:szCs w:val="24"/>
+        </w:rPr>
+        <w:t>: Média</w:t>
+      </w:r>
+    </w:p>
+    <w:p>
+      <w:pPr>
+        <w:pStyle w:val="LOnormal"/>
+        <w:spacing w:lineRule="auto" w:line="360"/>
+        <w:rPr>
+          <w:rFonts w:ascii="Arial" w:hAnsi="Arial"/>
+        </w:rPr>
+      </w:pPr>
+      <w:r>
+        <w:rPr>
+          <w:rFonts w:eastAsia="Montserrat" w:cs="Montserrat"/>
+          <w:b/>
+          <w:sz w:val="24"/>
+          <w:szCs w:val="24"/>
+        </w:rPr>
+        <w:t>Área e Nível de Experiência e Conhecimento</w:t>
+      </w:r>
+      <w:r>
+        <w:rPr>
+          <w:rFonts w:eastAsia="Montserrat" w:cs="Montserrat"/>
+          <w:sz w:val="24"/>
+          <w:szCs w:val="24"/>
+        </w:rPr>
+        <w:t>: Setor imobiliário, atuando como analista de locação com 6 anos de experiência em locação de imóveis e também na gestão do fluxo de informações dentro da corretora imobiliária.</w:t>
+      </w:r>
+    </w:p>
+    <w:p>
+      <w:pPr>
+        <w:pStyle w:val="LOnormal"/>
+        <w:spacing w:lineRule="auto" w:line="360"/>
+        <w:rPr>
+          <w:rFonts w:ascii="Arial" w:hAnsi="Arial"/>
+        </w:rPr>
+      </w:pPr>
+      <w:r>
+        <w:rPr>
+          <w:rFonts w:eastAsia="Montserrat" w:cs="Montserrat"/>
+          <w:b/>
+          <w:sz w:val="24"/>
+          <w:szCs w:val="24"/>
+        </w:rPr>
+        <w:t>Objetivos e Interesses em Relação ao Projeto</w:t>
+      </w:r>
+      <w:r>
+        <w:rPr>
+          <w:rFonts w:eastAsia="Montserrat" w:cs="Montserrat"/>
+          <w:sz w:val="24"/>
+          <w:szCs w:val="24"/>
+        </w:rPr>
+        <w:t>: Fornecer informações e sugestões para a implementação da aplicação.</w:t>
+      </w:r>
+    </w:p>
+    <w:p>
+      <w:pPr>
+        <w:pStyle w:val="LOnormal"/>
+        <w:spacing w:lineRule="auto" w:line="360"/>
+        <w:ind w:left="720" w:hanging="0"/>
+        <w:rPr>
+          <w:rFonts w:ascii="Arial" w:hAnsi="Arial" w:eastAsia="Montserrat" w:cs="Montserrat"/>
+        </w:rPr>
+      </w:pPr>
+      <w:r>
+        <w:rPr>
+          <w:rFonts w:eastAsia="Montserrat" w:cs="Montserrat"/>
+        </w:rPr>
+      </w:r>
+    </w:p>
+    <w:p>
+      <w:pPr>
+        <w:pStyle w:val="LOnormal"/>
+        <w:spacing w:lineRule="auto" w:line="360"/>
         <w:ind w:left="0" w:hanging="0"/>
         <w:rPr>
-          <w:rFonts w:ascii="Arial" w:hAnsi="Arial" w:eastAsia="Montserrat" w:cs="Montserrat"/>
-          <w:b/>
-          <w:b/>
-          <w:sz w:val="24"/>
-          <w:szCs w:val="24"/>
-        </w:rPr>
-      </w:pPr>
-      <w:r>
-        <w:rPr>
-          <w:rFonts w:eastAsia="Montserrat" w:cs="Montserrat"/>
-          <w:b/>
-          <w:sz w:val="24"/>
-          <w:szCs w:val="24"/>
-        </w:rPr>
-      </w:r>
-    </w:p>
-    <w:p>
-      <w:pPr>
-        <w:pStyle w:val="LOnormal"/>
-        <w:spacing w:lineRule="auto" w:line="360"/>
-        <w:rPr>
-          <w:rFonts w:ascii="Arial" w:hAnsi="Arial"/>
-        </w:rPr>
-      </w:pPr>
-      <w:r>
-        <w:rPr>
-          <w:rFonts w:eastAsia="Montserrat" w:cs="Montserrat"/>
-          <w:b/>
-          <w:sz w:val="24"/>
-          <w:szCs w:val="24"/>
-        </w:rPr>
-        <w:t>Dados Pessoais:</w:t>
-      </w:r>
-    </w:p>
-    <w:p>
-      <w:pPr>
-        <w:pStyle w:val="LOnormal"/>
-        <w:numPr>
-          <w:ilvl w:val="0"/>
-          <w:numId w:val="2"/>
-        </w:numPr>
-        <w:spacing w:lineRule="auto" w:line="360"/>
-        <w:ind w:left="720" w:hanging="360"/>
-        <w:rPr>
-          <w:rFonts w:ascii="Arial" w:hAnsi="Arial"/>
-        </w:rPr>
-      </w:pPr>
-      <w:r>
-        <w:rPr>
-          <w:rFonts w:eastAsia="Montserrat" w:cs="Montserrat"/>
-          <w:sz w:val="24"/>
-          <w:szCs w:val="24"/>
-        </w:rPr>
-        <w:t>Data de Nascimento: 24/10/1994</w:t>
-      </w:r>
-    </w:p>
-    <w:p>
-      <w:pPr>
-        <w:pStyle w:val="LOnormal"/>
-        <w:numPr>
-          <w:ilvl w:val="0"/>
-          <w:numId w:val="2"/>
-        </w:numPr>
-        <w:spacing w:lineRule="auto" w:line="360"/>
-        <w:ind w:left="720" w:hanging="360"/>
-        <w:rPr>
-          <w:rFonts w:ascii="Arial" w:hAnsi="Arial"/>
-        </w:rPr>
-      </w:pPr>
-      <w:r>
-        <w:rPr>
-          <w:rFonts w:eastAsia="Montserrat" w:cs="Montserrat"/>
-          <w:sz w:val="24"/>
-          <w:szCs w:val="24"/>
-        </w:rPr>
-        <w:t>E-mail: paolamiranda.tj@gmail.com</w:t>
-      </w:r>
-    </w:p>
-    <w:p>
-      <w:pPr>
-        <w:pStyle w:val="LOnormal"/>
-        <w:numPr>
-          <w:ilvl w:val="0"/>
-          <w:numId w:val="2"/>
-        </w:numPr>
-        <w:spacing w:lineRule="auto" w:line="360"/>
-        <w:ind w:left="720" w:hanging="360"/>
-        <w:rPr>
-          <w:rFonts w:ascii="Arial" w:hAnsi="Arial"/>
-        </w:rPr>
-      </w:pPr>
-      <w:r>
-        <w:rPr>
-          <w:rFonts w:eastAsia="Montserrat" w:cs="Montserrat"/>
-          <w:sz w:val="24"/>
-          <w:szCs w:val="24"/>
-        </w:rPr>
-        <w:t>Telefone: (31) 99479-5560</w:t>
-      </w:r>
-    </w:p>
-    <w:p>
-      <w:pPr>
-        <w:pStyle w:val="LOnormal"/>
-        <w:spacing w:lineRule="auto" w:line="360"/>
-        <w:rPr>
-          <w:rFonts w:ascii="Arial" w:hAnsi="Arial"/>
-        </w:rPr>
-      </w:pPr>
-      <w:r>
-        <w:rPr>
-          <w:rFonts w:eastAsia="Montserrat" w:cs="Montserrat"/>
-          <w:b/>
-          <w:sz w:val="24"/>
-          <w:szCs w:val="24"/>
-        </w:rPr>
-        <w:t>Função</w:t>
-      </w:r>
-      <w:r>
-        <w:rPr>
-          <w:rFonts w:eastAsia="Montserrat" w:cs="Montserrat"/>
-          <w:sz w:val="24"/>
-          <w:szCs w:val="24"/>
-        </w:rPr>
-        <w:t>: Analista de Locação</w:t>
-      </w:r>
-    </w:p>
-    <w:p>
-      <w:pPr>
-        <w:pStyle w:val="LOnormal"/>
-        <w:spacing w:lineRule="auto" w:line="360"/>
-        <w:rPr>
-          <w:rFonts w:ascii="Arial" w:hAnsi="Arial"/>
-        </w:rPr>
-      </w:pPr>
-      <w:r>
-        <w:rPr>
-          <w:rFonts w:eastAsia="Montserrat" w:cs="Montserrat"/>
-          <w:b/>
-          <w:sz w:val="24"/>
-          <w:szCs w:val="24"/>
-        </w:rPr>
-        <w:t>Disponibilidade</w:t>
-      </w:r>
-      <w:r>
-        <w:rPr>
-          <w:rFonts w:eastAsia="Montserrat" w:cs="Montserrat"/>
-          <w:sz w:val="24"/>
-          <w:szCs w:val="24"/>
-        </w:rPr>
-        <w:t>: 2 dias da semana em ligações por telefone ou videoconferência.</w:t>
-      </w:r>
-    </w:p>
-    <w:p>
-      <w:pPr>
-        <w:pStyle w:val="LOnormal"/>
-        <w:spacing w:lineRule="auto" w:line="360"/>
-        <w:rPr>
-          <w:rFonts w:ascii="Arial" w:hAnsi="Arial"/>
-        </w:rPr>
-      </w:pPr>
-      <w:r>
-        <w:rPr>
-          <w:rFonts w:eastAsia="Montserrat" w:cs="Montserrat"/>
-          <w:b/>
-          <w:sz w:val="24"/>
-          <w:szCs w:val="24"/>
-        </w:rPr>
-        <w:t>Relevância do Stakeholder</w:t>
-      </w:r>
-      <w:r>
-        <w:rPr>
-          <w:rFonts w:eastAsia="Montserrat" w:cs="Montserrat"/>
-          <w:sz w:val="24"/>
-          <w:szCs w:val="24"/>
-        </w:rPr>
-        <w:t>: Média</w:t>
-      </w:r>
-    </w:p>
-    <w:p>
-      <w:pPr>
-        <w:pStyle w:val="LOnormal"/>
-        <w:spacing w:lineRule="auto" w:line="360"/>
-        <w:rPr>
-          <w:rFonts w:ascii="Arial" w:hAnsi="Arial"/>
-        </w:rPr>
-      </w:pPr>
-      <w:r>
-        <w:rPr>
-          <w:rFonts w:eastAsia="Montserrat" w:cs="Montserrat"/>
-          <w:b/>
-          <w:sz w:val="24"/>
-          <w:szCs w:val="24"/>
-        </w:rPr>
-        <w:t>Área e Nível de Experiência e Conhecimento</w:t>
-      </w:r>
-      <w:r>
-        <w:rPr>
-          <w:rFonts w:eastAsia="Montserrat" w:cs="Montserrat"/>
-          <w:sz w:val="24"/>
-          <w:szCs w:val="24"/>
-        </w:rPr>
-        <w:t>: Setor imobiliário, atuando como analista de locação com 6 anos de experiência em locação de imóveis e também na gestão do fluxo de informações dentro da corretora imobiliária.</w:t>
-      </w:r>
-    </w:p>
-    <w:p>
-      <w:pPr>
-        <w:pStyle w:val="LOnormal"/>
-        <w:spacing w:lineRule="auto" w:line="360"/>
-        <w:rPr>
-          <w:rFonts w:ascii="Arial" w:hAnsi="Arial"/>
-        </w:rPr>
-      </w:pPr>
-      <w:r>
-        <w:rPr>
-          <w:rFonts w:eastAsia="Montserrat" w:cs="Montserrat"/>
-          <w:b/>
-          <w:sz w:val="24"/>
-          <w:szCs w:val="24"/>
-        </w:rPr>
-        <w:t>Objetivos e Interesses em Relação ao Projeto</w:t>
-      </w:r>
-      <w:r>
-        <w:rPr>
-          <w:rFonts w:eastAsia="Montserrat" w:cs="Montserrat"/>
-          <w:sz w:val="24"/>
-          <w:szCs w:val="24"/>
-        </w:rPr>
-        <w:t>: Fornecer informações e sugestões para a implementação da aplicação.</w:t>
-      </w:r>
-    </w:p>
-    <w:p>
-      <w:pPr>
-        <w:pStyle w:val="LOnormal"/>
-        <w:spacing w:lineRule="auto" w:line="360"/>
-        <w:ind w:left="720" w:hanging="0"/>
-        <w:rPr>
-          <w:rFonts w:ascii="Arial" w:hAnsi="Arial" w:eastAsia="Montserrat" w:cs="Montserrat"/>
-        </w:rPr>
-      </w:pPr>
-      <w:r>
-        <w:rPr>
-          <w:rFonts w:eastAsia="Montserrat" w:cs="Montserrat"/>
-        </w:rPr>
-      </w:r>
-    </w:p>
-    <w:p>
-      <w:pPr>
-        <w:pStyle w:val="LOnormal"/>
-        <w:spacing w:lineRule="auto" w:line="360"/>
-        <w:ind w:left="0" w:hanging="0"/>
-        <w:rPr>
-          <w:rFonts w:ascii="Arial" w:hAnsi="Arial"/>
+          <w:sz w:val="28"/>
+          <w:szCs w:val="28"/>
         </w:rPr>
       </w:pPr>
       <w:r>
@@ -776,9 +766,9 @@
           <mc:Choice Requires="wps">
             <w:drawing>
               <wp:inline distT="0" distB="0" distL="0" distR="0">
-                <wp:extent cx="5732780" cy="20320"/>
+                <wp:extent cx="5733415" cy="20955"/>
                 <wp:effectExtent l="0" t="0" r="0" b="0"/>
-                <wp:docPr id="2" name="Rectangle 1"/>
+                <wp:docPr id="2" name="Forma2"/>
                 <a:graphic xmlns:a="http://schemas.openxmlformats.org/drawingml/2006/main">
                   <a:graphicData uri="http://schemas.microsoft.com/office/word/2010/wordprocessingShape">
                     <wps:wsp>
@@ -786,7 +776,7 @@
                       <wps:spPr>
                         <a:xfrm>
                           <a:off x="0" y="0"/>
-                          <a:ext cx="5732280" cy="19800"/>
+                          <a:ext cx="5732640" cy="20160"/>
                         </a:xfrm>
                         <a:prstGeom prst="rect">
                           <a:avLst/>
@@ -816,7 +806,7 @@
           </mc:Choice>
           <mc:Fallback>
             <w:pict>
-              <v:rect id="shape_0" ID="Rectangle 1" fillcolor="#a0a0a0" stroked="f" style="position:absolute;margin-left:0pt;margin-top:-1.6pt;width:451.3pt;height:1.5pt;mso-position-vertical:top">
+              <v:rect id="shape_0" ID="Forma2" fillcolor="#a0a0a0" stroked="f" style="position:absolute;margin-left:0pt;margin-top:-1.65pt;width:451.35pt;height:1.55pt;mso-position-vertical:top">
                 <w10:wrap type="none"/>
                 <v:fill o:detectmouseclick="t" type="solid" color2="#5f5f5f"/>
                 <v:stroke color="#3465a4" joinstyle="round" endcap="flat"/>
@@ -892,15 +882,16 @@
         <w:spacing w:lineRule="auto" w:line="360"/>
         <w:ind w:left="0" w:hanging="0"/>
         <w:rPr>
-          <w:rFonts w:ascii="Arial" w:hAnsi="Arial"/>
-        </w:rPr>
-      </w:pPr>
-      <w:r>
-        <w:rPr>
-          <w:rFonts w:eastAsia="Montserrat" w:cs="Montserrat"/>
-          <w:b/>
-          <w:sz w:val="26"/>
-          <w:szCs w:val="26"/>
+          <w:sz w:val="28"/>
+          <w:szCs w:val="28"/>
+        </w:rPr>
+      </w:pPr>
+      <w:r>
+        <w:rPr>
+          <w:rFonts w:eastAsia="Montserrat" w:cs="Montserrat"/>
+          <w:b/>
+          <w:sz w:val="28"/>
+          <w:szCs w:val="28"/>
         </w:rPr>
         <w:t>Contexto</w:t>
       </w:r>
@@ -938,9 +929,9 @@
           <mc:Choice Requires="wps">
             <w:drawing>
               <wp:inline distT="0" distB="0" distL="0" distR="0">
-                <wp:extent cx="5732780" cy="20320"/>
+                <wp:extent cx="5733415" cy="20955"/>
                 <wp:effectExtent l="0" t="0" r="0" b="0"/>
-                <wp:docPr id="3" name="Rectangle 1"/>
+                <wp:docPr id="3" name="Forma3"/>
                 <a:graphic xmlns:a="http://schemas.openxmlformats.org/drawingml/2006/main">
                   <a:graphicData uri="http://schemas.microsoft.com/office/word/2010/wordprocessingShape">
                     <wps:wsp>
@@ -948,7 +939,7 @@
                       <wps:spPr>
                         <a:xfrm>
                           <a:off x="0" y="0"/>
-                          <a:ext cx="5732280" cy="19800"/>
+                          <a:ext cx="5732640" cy="20160"/>
                         </a:xfrm>
                         <a:prstGeom prst="rect">
                           <a:avLst/>
@@ -978,7 +969,7 @@
           </mc:Choice>
           <mc:Fallback>
             <w:pict>
-              <v:rect id="shape_0" ID="Rectangle 1" fillcolor="#a0a0a0" stroked="f" style="position:absolute;margin-left:0pt;margin-top:-1.6pt;width:451.3pt;height:1.5pt;mso-position-vertical:top">
+              <v:rect id="shape_0" ID="Forma3" fillcolor="#a0a0a0" stroked="f" style="position:absolute;margin-left:0pt;margin-top:-1.65pt;width:451.35pt;height:1.55pt;mso-position-vertical:top">
                 <w10:wrap type="none"/>
                 <v:fill o:detectmouseclick="t" type="solid" color2="#5f5f5f"/>
                 <v:stroke color="#3465a4" joinstyle="round" endcap="flat"/>
@@ -1101,9 +1092,9 @@
           <mc:Choice Requires="wps">
             <w:drawing>
               <wp:inline distT="0" distB="0" distL="0" distR="0">
-                <wp:extent cx="5732780" cy="20320"/>
+                <wp:extent cx="5733415" cy="20955"/>
                 <wp:effectExtent l="0" t="0" r="0" b="0"/>
-                <wp:docPr id="4" name="Rectangle 1"/>
+                <wp:docPr id="4" name="Forma4"/>
                 <a:graphic xmlns:a="http://schemas.openxmlformats.org/drawingml/2006/main">
                   <a:graphicData uri="http://schemas.microsoft.com/office/word/2010/wordprocessingShape">
                     <wps:wsp>
@@ -1111,7 +1102,7 @@
                       <wps:spPr>
                         <a:xfrm>
                           <a:off x="0" y="0"/>
-                          <a:ext cx="5732280" cy="19800"/>
+                          <a:ext cx="5732640" cy="20160"/>
                         </a:xfrm>
                         <a:prstGeom prst="rect">
                           <a:avLst/>
@@ -1141,7 +1132,7 @@
           </mc:Choice>
           <mc:Fallback>
             <w:pict>
-              <v:rect id="shape_0" ID="Rectangle 1" fillcolor="#a0a0a0" stroked="f" style="position:absolute;margin-left:0pt;margin-top:-1.6pt;width:451.3pt;height:1.5pt;mso-position-vertical:top">
+              <v:rect id="shape_0" ID="Forma4" fillcolor="#a0a0a0" stroked="f" style="position:absolute;margin-left:0pt;margin-top:-1.65pt;width:451.35pt;height:1.55pt;mso-position-vertical:top">
                 <w10:wrap type="none"/>
                 <v:fill o:detectmouseclick="t" type="solid" color2="#5f5f5f"/>
                 <v:stroke color="#3465a4" joinstyle="round" endcap="flat"/>
@@ -1272,9 +1263,9 @@
           <mc:Choice Requires="wps">
             <w:drawing>
               <wp:inline distT="0" distB="0" distL="0" distR="0">
-                <wp:extent cx="5732780" cy="20320"/>
+                <wp:extent cx="5733415" cy="20955"/>
                 <wp:effectExtent l="0" t="0" r="0" b="0"/>
-                <wp:docPr id="5" name="Rectangle 1"/>
+                <wp:docPr id="5" name="Forma5"/>
                 <a:graphic xmlns:a="http://schemas.openxmlformats.org/drawingml/2006/main">
                   <a:graphicData uri="http://schemas.microsoft.com/office/word/2010/wordprocessingShape">
                     <wps:wsp>
@@ -1282,7 +1273,7 @@
                       <wps:spPr>
                         <a:xfrm>
                           <a:off x="0" y="0"/>
-                          <a:ext cx="5732280" cy="19800"/>
+                          <a:ext cx="5732640" cy="20160"/>
                         </a:xfrm>
                         <a:prstGeom prst="rect">
                           <a:avLst/>
@@ -1312,7 +1303,7 @@
           </mc:Choice>
           <mc:Fallback>
             <w:pict>
-              <v:rect id="shape_0" ID="Rectangle 1" fillcolor="#a0a0a0" stroked="f" style="position:absolute;margin-left:0pt;margin-top:-1.6pt;width:451.3pt;height:1.5pt;mso-position-vertical:top">
+              <v:rect id="shape_0" ID="Forma5" fillcolor="#a0a0a0" stroked="f" style="position:absolute;margin-left:0pt;margin-top:-1.65pt;width:451.35pt;height:1.55pt;mso-position-vertical:top">
                 <w10:wrap type="none"/>
                 <v:fill o:detectmouseclick="t" type="solid" color2="#5f5f5f"/>
                 <v:stroke color="#3465a4" joinstyle="round" endcap="flat"/>
@@ -1575,9 +1566,9 @@
           <mc:Choice Requires="wps">
             <w:drawing>
               <wp:inline distT="0" distB="0" distL="0" distR="0">
-                <wp:extent cx="5732780" cy="20320"/>
+                <wp:extent cx="5733415" cy="20955"/>
                 <wp:effectExtent l="0" t="0" r="0" b="0"/>
-                <wp:docPr id="6" name="Rectangle 1"/>
+                <wp:docPr id="6" name="Forma6"/>
                 <a:graphic xmlns:a="http://schemas.openxmlformats.org/drawingml/2006/main">
                   <a:graphicData uri="http://schemas.microsoft.com/office/word/2010/wordprocessingShape">
                     <wps:wsp>
@@ -1585,7 +1576,7 @@
                       <wps:spPr>
                         <a:xfrm>
                           <a:off x="0" y="0"/>
-                          <a:ext cx="5732280" cy="19800"/>
+                          <a:ext cx="5732640" cy="20160"/>
                         </a:xfrm>
                         <a:prstGeom prst="rect">
                           <a:avLst/>
@@ -1615,7 +1606,7 @@
           </mc:Choice>
           <mc:Fallback>
             <w:pict>
-              <v:rect id="shape_0" ID="Rectangle 1" fillcolor="#a0a0a0" stroked="f" style="position:absolute;margin-left:0pt;margin-top:-1.6pt;width:451.3pt;height:1.5pt;mso-position-vertical:top">
+              <v:rect id="shape_0" ID="Forma6" fillcolor="#a0a0a0" stroked="f" style="position:absolute;margin-left:0pt;margin-top:-1.65pt;width:451.35pt;height:1.55pt;mso-position-vertical:top">
                 <w10:wrap type="none"/>
                 <v:fill o:detectmouseclick="t" type="solid" color2="#5f5f5f"/>
                 <v:stroke color="#3465a4" joinstyle="round" endcap="flat"/>
@@ -3555,9 +3546,9 @@
           <mc:Choice Requires="wps">
             <w:drawing>
               <wp:inline distT="0" distB="0" distL="0" distR="0">
-                <wp:extent cx="5732780" cy="20320"/>
+                <wp:extent cx="5733415" cy="20955"/>
                 <wp:effectExtent l="0" t="0" r="0" b="0"/>
-                <wp:docPr id="7" name="Rectangle 1"/>
+                <wp:docPr id="7" name="Forma7"/>
                 <a:graphic xmlns:a="http://schemas.openxmlformats.org/drawingml/2006/main">
                   <a:graphicData uri="http://schemas.microsoft.com/office/word/2010/wordprocessingShape">
                     <wps:wsp>
@@ -3565,7 +3556,7 @@
                       <wps:spPr>
                         <a:xfrm>
                           <a:off x="0" y="0"/>
-                          <a:ext cx="5732280" cy="19800"/>
+                          <a:ext cx="5732640" cy="20160"/>
                         </a:xfrm>
                         <a:prstGeom prst="rect">
                           <a:avLst/>
@@ -3595,7 +3586,7 @@
           </mc:Choice>
           <mc:Fallback>
             <w:pict>
-              <v:rect id="shape_0" ID="Rectangle 1" fillcolor="#a0a0a0" stroked="f" style="position:absolute;margin-left:0pt;margin-top:-1.6pt;width:451.3pt;height:1.5pt;mso-position-vertical:top">
+              <v:rect id="shape_0" ID="Forma7" fillcolor="#a0a0a0" stroked="f" style="position:absolute;margin-left:0pt;margin-top:-1.65pt;width:451.35pt;height:1.55pt;mso-position-vertical:top">
                 <w10:wrap type="none"/>
                 <v:fill o:detectmouseclick="t" type="solid" color2="#5f5f5f"/>
                 <v:stroke color="#3465a4" joinstyle="round" endcap="flat"/>

</xml_diff>